<commit_message>
Update Projede Splunk kullanımı.docx
</commit_message>
<xml_diff>
--- a/Projede Splunk kullanımı.docx
+++ b/Projede Splunk kullanımı.docx
@@ -3,11 +3,17 @@
 <w:document xmlns:wpc="http://schemas.microsoft.com/office/word/2010/wordprocessingCanvas" xmlns:cx="http://schemas.microsoft.com/office/drawing/2014/chartex" xmlns:cx1="http://schemas.microsoft.com/office/drawing/2015/9/8/chartex" xmlns:cx2="http://schemas.microsoft.com/office/drawing/2015/10/21/chartex" xmlns:cx3="http://schemas.microsoft.com/office/drawing/2016/5/9/chartex" xmlns:cx4="http://schemas.microsoft.com/office/drawing/2016/5/10/chartex" xmlns:cx5="http://schemas.microsoft.com/office/drawing/2016/5/11/chartex" xmlns:cx6="http://schemas.microsoft.com/office/drawing/2016/5/12/chartex" xmlns:cx7="http://schemas.microsoft.com/office/drawing/2016/5/13/chartex" xmlns:cx8="http://schemas.microsoft.com/office/drawing/2016/5/14/chartex" xmlns:mc="http://schemas.openxmlformats.org/markup-compatibility/2006" xmlns:aink="http://schemas.microsoft.com/office/drawing/2016/ink" xmlns:am3d="http://schemas.microsoft.com/office/drawing/2017/model3d" xmlns:o="urn:schemas-microsoft-com:office:office" xmlns:oel="http://schemas.microsoft.com/office/2019/extlst" xmlns:r="http://schemas.openxmlformats.org/officeDocument/2006/relationships" xmlns:m="http://schemas.openxmlformats.org/officeDocument/2006/math" xmlns:v="urn:schemas-microsoft-com:vml" xmlns:wp14="http://schemas.microsoft.com/office/word/2010/wordprocessingDrawing" xmlns:wp="http://schemas.openxmlformats.org/drawingml/2006/wordprocessingDrawing" xmlns:w10="urn:schemas-microsoft-com:office:word" xmlns:w="http://schemas.openxmlformats.org/wordprocessingml/2006/main" xmlns:w14="http://schemas.microsoft.com/office/word/2010/wordml" xmlns:w15="http://schemas.microsoft.com/office/word/2012/wordml" xmlns:w16cex="http://schemas.microsoft.com/office/word/2018/wordml/cex" xmlns:w16cid="http://schemas.microsoft.com/office/word/2016/wordml/cid" xmlns:w16="http://schemas.microsoft.com/office/word/2018/wordml" xmlns:w16du="http://schemas.microsoft.com/office/word/2023/wordml/word16du" xmlns:w16sdtdh="http://schemas.microsoft.com/office/word/2020/wordml/sdtdatahash" xmlns:w16sdtfl="http://schemas.microsoft.com/office/word/2024/wordml/sdtformatlock" xmlns:w16se="http://schemas.microsoft.com/office/word/2015/wordml/symex" xmlns:wpg="http://schemas.microsoft.com/office/word/2010/wordprocessingGroup" xmlns:wpi="http://schemas.microsoft.com/office/word/2010/wordprocessingInk" xmlns:wne="http://schemas.microsoft.com/office/word/2006/wordml" xmlns:wps="http://schemas.microsoft.com/office/word/2010/wordprocessingShape" mc:Ignorable="w14 w15 w16se w16cid w16 w16cex w16sdtdh w16sdtfl w16du wp14">
   <w:body>
     <w:p>
-      <w:r>
-        <w:t>Splunk Nedir?</w:t>
-      </w:r>
-    </w:p>
-    <w:p>
+      <w:proofErr w:type="spellStart"/>
+      <w:r>
+        <w:t>Splunk</w:t>
+      </w:r>
+      <w:proofErr w:type="spellEnd"/>
+      <w:r>
+        <w:t xml:space="preserve"> Nedir?</w:t>
+      </w:r>
+    </w:p>
+    <w:p>
+      <w:proofErr w:type="spellStart"/>
       <w:r>
         <w:rPr>
           <w:b/>
@@ -15,11 +21,44 @@
         </w:rPr>
         <w:t>Splunk</w:t>
       </w:r>
-      <w:r>
-        <w:t>, büyük veri analitiği ve günlük (log) verisi analizi için kullanılan bir yazılım platformudur. Özellikle IT (bilgi teknolojileri) altyapıları, güvenlik olayları, uygulama performansı ve sistem izleme gibi alanlarda yoğun olarak kullanılır. Splunk, veriyi toplar, indexler (dizinler), analiz eder ve kullanıcıların görsel raporlar, panolar (dashboards) ve uyarılar oluşturmasına olanak tanır.</w:t>
-      </w:r>
-      <w:r>
-        <w:t xml:space="preserve"> Bu eylemler için SPL isimli SQL benzeri sorgu dilini kullanır. Siber güvenlikte SIEM, Kubernetes gibi dağıtık mimarı orkestrasyonları ve genel sunucu log trafiği analizi için sıklıkla tercih edilir.</w:t>
+      <w:proofErr w:type="spellEnd"/>
+      <w:r>
+        <w:t xml:space="preserve">, büyük veri analitiği ve günlük (log) verisi analizi için kullanılan bir yazılım platformudur. Özellikle IT (bilgi teknolojileri) altyapıları, güvenlik olayları, uygulama performansı ve sistem izleme gibi alanlarda yoğun olarak kullanılır. </w:t>
+      </w:r>
+      <w:proofErr w:type="spellStart"/>
+      <w:r>
+        <w:t>Splunk</w:t>
+      </w:r>
+      <w:proofErr w:type="spellEnd"/>
+      <w:r>
+        <w:t xml:space="preserve">, veriyi toplar, </w:t>
+      </w:r>
+      <w:proofErr w:type="spellStart"/>
+      <w:r>
+        <w:t>indexler</w:t>
+      </w:r>
+      <w:proofErr w:type="spellEnd"/>
+      <w:r>
+        <w:t xml:space="preserve"> (dizinler), analiz eder ve kullanıcıların görsel raporlar, panolar (</w:t>
+      </w:r>
+      <w:proofErr w:type="spellStart"/>
+      <w:r>
+        <w:t>dashboards</w:t>
+      </w:r>
+      <w:proofErr w:type="spellEnd"/>
+      <w:r>
+        <w:t>) ve uyarılar oluşturmasına olanak tanır.</w:t>
+      </w:r>
+      <w:r>
+        <w:t xml:space="preserve"> Bu eylemler için SPL isimli SQL benzeri sorgu dilini kullanır. Siber güvenlikte SIEM, </w:t>
+      </w:r>
+      <w:proofErr w:type="spellStart"/>
+      <w:r>
+        <w:t>Kubernetes</w:t>
+      </w:r>
+      <w:proofErr w:type="spellEnd"/>
+      <w:r>
+        <w:t xml:space="preserve"> gibi dağıtık mimarı orkestrasyonları ve genel sunucu log trafiği analizi için sıklıkla tercih edilir.</w:t>
       </w:r>
     </w:p>
     <w:p>
@@ -41,7 +80,15 @@
         </w:numPr>
       </w:pPr>
       <w:r>
-        <w:t>Splunk’ı açın</w:t>
+        <w:t xml:space="preserve">İlk defa </w:t>
+      </w:r>
+      <w:proofErr w:type="spellStart"/>
+      <w:r>
+        <w:t>Splunk’ı</w:t>
+      </w:r>
+      <w:proofErr w:type="spellEnd"/>
+      <w:r>
+        <w:t xml:space="preserve"> açın</w:t>
       </w:r>
     </w:p>
     <w:p>
@@ -60,11 +107,53 @@
       <w:pPr>
         <w:ind w:firstLine="708"/>
       </w:pPr>
-      <w:r>
-        <w:t>Dashboard -&gt; Settings -&gt; Add Data</w:t>
-      </w:r>
-      <w:r>
-        <w:t xml:space="preserve"> -&gt; Upload Data</w:t>
+      <w:proofErr w:type="gramStart"/>
+      <w:r>
+        <w:t>Dashboard -</w:t>
+      </w:r>
+      <w:proofErr w:type="gramEnd"/>
+      <w:r>
+        <w:t xml:space="preserve">&gt; </w:t>
+      </w:r>
+      <w:proofErr w:type="spellStart"/>
+      <w:proofErr w:type="gramStart"/>
+      <w:r>
+        <w:t>Settings</w:t>
+      </w:r>
+      <w:proofErr w:type="spellEnd"/>
+      <w:r>
+        <w:t xml:space="preserve"> -</w:t>
+      </w:r>
+      <w:proofErr w:type="gramEnd"/>
+      <w:r>
+        <w:t xml:space="preserve">&gt; </w:t>
+      </w:r>
+      <w:proofErr w:type="spellStart"/>
+      <w:r>
+        <w:t>Add</w:t>
+      </w:r>
+      <w:proofErr w:type="spellEnd"/>
+      <w:r>
+        <w:t xml:space="preserve"> </w:t>
+      </w:r>
+      <w:proofErr w:type="gramStart"/>
+      <w:r>
+        <w:t>Data</w:t>
+      </w:r>
+      <w:r>
+        <w:t xml:space="preserve"> -</w:t>
+      </w:r>
+      <w:proofErr w:type="gramEnd"/>
+      <w:r>
+        <w:t xml:space="preserve">&gt; </w:t>
+      </w:r>
+      <w:proofErr w:type="spellStart"/>
+      <w:r>
+        <w:t>Upload</w:t>
+      </w:r>
+      <w:proofErr w:type="spellEnd"/>
+      <w:r>
+        <w:t xml:space="preserve"> Data</w:t>
       </w:r>
     </w:p>
     <w:p>
@@ -76,7 +165,100 @@
         </w:numPr>
       </w:pPr>
       <w:r>
-        <w:t>CSV Dosyasını burada yükleyin ve next diyerek devam edin. İşlem kolaylığı açısından index(ayrıştırma yapma alanı)’imizi ayrı bir isimle açmanız iyi bir tercih olacaktır.</w:t>
+        <w:t xml:space="preserve">CSV Dosyasını burada yükleyin ve </w:t>
+      </w:r>
+      <w:proofErr w:type="spellStart"/>
+      <w:r>
+        <w:t>next</w:t>
+      </w:r>
+      <w:proofErr w:type="spellEnd"/>
+      <w:r>
+        <w:t xml:space="preserve"> diyerek devam edin. İşlem kolaylığı açısından </w:t>
+      </w:r>
+      <w:proofErr w:type="spellStart"/>
+      <w:proofErr w:type="gramStart"/>
+      <w:r>
+        <w:t>index</w:t>
+      </w:r>
+      <w:proofErr w:type="spellEnd"/>
+      <w:r>
+        <w:t>(</w:t>
+      </w:r>
+      <w:proofErr w:type="gramEnd"/>
+      <w:r>
+        <w:t>ayrıştırma yapma alanı)’</w:t>
+      </w:r>
+      <w:proofErr w:type="spellStart"/>
+      <w:r>
+        <w:t>imizi</w:t>
+      </w:r>
+      <w:proofErr w:type="spellEnd"/>
+      <w:r>
+        <w:t xml:space="preserve"> ayrı bir isimle açmanız iyi bir tercih olacaktır.</w:t>
+      </w:r>
+      <w:r>
+        <w:t xml:space="preserve"> Bundan sonra sizi ana menüye gönderecektir. İlk </w:t>
+      </w:r>
+      <w:proofErr w:type="spellStart"/>
+      <w:r>
+        <w:t>anamenünüz</w:t>
+      </w:r>
+      <w:proofErr w:type="spellEnd"/>
+      <w:r>
+        <w:t xml:space="preserve"> (Dashboard) şuna benzeyecektir.</w:t>
+      </w:r>
+      <w:r>
+        <w:rPr>
+          <w:noProof/>
+        </w:rPr>
+        <w:drawing>
+          <wp:inline distT="0" distB="0" distL="0" distR="0" wp14:anchorId="668A89E8" wp14:editId="23223143">
+            <wp:extent cx="5752465" cy="3036570"/>
+            <wp:effectExtent l="0" t="0" r="635" b="0"/>
+            <wp:docPr id="71889982" name="Resim 1"/>
+            <wp:cNvGraphicFramePr>
+              <a:graphicFrameLocks xmlns:a="http://schemas.openxmlformats.org/drawingml/2006/main" noChangeAspect="1"/>
+            </wp:cNvGraphicFramePr>
+            <a:graphic xmlns:a="http://schemas.openxmlformats.org/drawingml/2006/main">
+              <a:graphicData uri="http://schemas.openxmlformats.org/drawingml/2006/picture">
+                <pic:pic xmlns:pic="http://schemas.openxmlformats.org/drawingml/2006/picture">
+                  <pic:nvPicPr>
+                    <pic:cNvPr id="0" name="Picture 1"/>
+                    <pic:cNvPicPr>
+                      <a:picLocks noChangeAspect="1" noChangeArrowheads="1"/>
+                    </pic:cNvPicPr>
+                  </pic:nvPicPr>
+                  <pic:blipFill>
+                    <a:blip r:embed="rId5" cstate="print">
+                      <a:extLst>
+                        <a:ext uri="{28A0092B-C50C-407E-A947-70E740481C1C}">
+                          <a14:useLocalDpi xmlns:a14="http://schemas.microsoft.com/office/drawing/2010/main" val="0"/>
+                        </a:ext>
+                      </a:extLst>
+                    </a:blip>
+                    <a:srcRect/>
+                    <a:stretch>
+                      <a:fillRect/>
+                    </a:stretch>
+                  </pic:blipFill>
+                  <pic:spPr bwMode="auto">
+                    <a:xfrm>
+                      <a:off x="0" y="0"/>
+                      <a:ext cx="5752465" cy="3036570"/>
+                    </a:xfrm>
+                    <a:prstGeom prst="rect">
+                      <a:avLst/>
+                    </a:prstGeom>
+                    <a:noFill/>
+                    <a:ln>
+                      <a:noFill/>
+                    </a:ln>
+                  </pic:spPr>
+                </pic:pic>
+              </a:graphicData>
+            </a:graphic>
+          </wp:inline>
+        </w:drawing>
       </w:r>
     </w:p>
     <w:p>
@@ -87,8 +269,13 @@
           <w:numId w:val="1"/>
         </w:numPr>
       </w:pPr>
-      <w:r>
-        <w:t>Search Kısmına gelelim ve şu kodu yazalım. Bizim CSV dosyamız için en iyi çözümü sunacaktır.</w:t>
+      <w:proofErr w:type="spellStart"/>
+      <w:r>
+        <w:t>Search</w:t>
+      </w:r>
+      <w:proofErr w:type="spellEnd"/>
+      <w:r>
+        <w:t xml:space="preserve"> Kısmına gelelim ve şu kodu yazalım. Bizim CSV dosyamız için en iyi çözümü sunacaktır.</w:t>
       </w:r>
     </w:p>
     <w:p>
@@ -114,96 +301,389 @@
       <w:pPr>
         <w:ind w:left="360"/>
       </w:pPr>
-      <w:r>
-        <w:t>Eval= Veri manipülasyonu işlemi yapacağımızı bildiren komut.</w:t>
+      <w:proofErr w:type="spellStart"/>
+      <w:r>
+        <w:t>Eval</w:t>
+      </w:r>
+      <w:proofErr w:type="spellEnd"/>
+      <w:r>
+        <w:t>= Veri manipülasyonu işlemi yapacağımızı bildiren komut.</w:t>
       </w:r>
     </w:p>
     <w:p>
       <w:pPr>
         <w:ind w:left="360"/>
       </w:pPr>
-      <w:r>
-        <w:t>Replace= x hücresindeki y verisini z ile değiştirir.</w:t>
-      </w:r>
-    </w:p>
-    <w:p>
-      <w:r>
-        <w:t xml:space="preserve">       Field= Kabaca SQL’deki Column isimleri olarak düşünülebilir. Verileri tutan başlık olarak özetleyebiliriz.</w:t>
-      </w:r>
-    </w:p>
-    <w:p>
-      <w:r>
-        <w:t>Rename= bir Field’ı yeniden isimlendirmek için</w:t>
-      </w:r>
-    </w:p>
-    <w:p>
-      <w:r>
-        <w:t>regEX: Splunkta Regülasyon veri yönetim modellerini kullanmanızı sağlar. ^(bununla başlıyorsa), /s (boşluk ifadeleri) gibi ifadeleri barındırır.</w:t>
-      </w:r>
-    </w:p>
-    <w:p>
-      <w:r>
-        <w:t>İsnull(): eğer hücre boşsa</w:t>
-      </w:r>
-    </w:p>
-    <w:p>
-      <w:r>
-        <w:t>Mvindex(): hücredeki verinin değeri üzerinde gezin. Eğer veri TEXT tipinde ise bu değer her bir kelime olur.</w:t>
-      </w:r>
-    </w:p>
-    <w:p>
-      <w:r>
-        <w:t>Split(): Seperatörden sonra iki farklı parçaya ayır.</w:t>
-      </w:r>
-    </w:p>
-    <w:p>
-      <w:r>
-        <w:t>Trim(): özel bir kelimeden sonra verinin diğer kısmını sil.</w:t>
-      </w:r>
-    </w:p>
-    <w:p>
+      <w:proofErr w:type="spellStart"/>
       <w:r>
         <w:lastRenderedPageBreak/>
-        <w:t>Lower(): verileri küçük harf yap.</w:t>
-      </w:r>
-    </w:p>
-    <w:p>
-      <w:r>
-        <w:t>Case(): verilerin büyük yada küçük harf barındırmalarını önemseme.</w:t>
-      </w:r>
-    </w:p>
-    <w:p>
-      <w:r>
-        <w:t>Like(): SQL’deki Like ile aynıdır (Şu harf ile başlayan veriler vb). %’ler veya RegEX ifadeleri ile zenginleştirilmelidir.</w:t>
-      </w:r>
-    </w:p>
-    <w:p>
-      <w:r>
-        <w:t>Table: tablo haline getir</w:t>
-      </w:r>
-    </w:p>
-    <w:p>
-      <w:r>
-        <w:t xml:space="preserve">index="dataset" </w:t>
-      </w:r>
-      <w:r>
-        <w:t># Dataset Ayrıştırıcısında ara</w:t>
-      </w:r>
-    </w:p>
-    <w:p>
-      <w:r>
-        <w:t xml:space="preserve">| foreach * [eval &lt;&lt;FIELD&gt;&gt; = replace('&lt;&lt;FIELD&gt;&gt;', ":", "")] </w:t>
-      </w:r>
-      <w:r>
-        <w:t># “:” ile başlayan hücrelerden “:”ü temizle. (CSV Dosyasının ayrıştırılmadan gelmeyişinden dolayı ihtiyacımız var.)</w:t>
-      </w:r>
-    </w:p>
-    <w:p>
-      <w:r>
-        <w:t xml:space="preserve">| eval Fiyat = replace(Fiyat, ",.*", "") </w:t>
-      </w:r>
-      <w:r>
-        <w:t xml:space="preserve"> Sadece Fiyat Field’ında “,”den sonrasını sil.</w:t>
+        <w:t>Replace</w:t>
+      </w:r>
+      <w:proofErr w:type="spellEnd"/>
+      <w:r>
+        <w:t>= x hücresindeki y verisini z ile değiştirir.</w:t>
+      </w:r>
+    </w:p>
+    <w:p>
+      <w:r>
+        <w:t xml:space="preserve">       </w:t>
+      </w:r>
+      <w:proofErr w:type="spellStart"/>
+      <w:r>
+        <w:t>Field</w:t>
+      </w:r>
+      <w:proofErr w:type="spellEnd"/>
+      <w:r>
+        <w:t xml:space="preserve">= Kabaca SQL’deki </w:t>
+      </w:r>
+      <w:proofErr w:type="spellStart"/>
+      <w:r>
+        <w:t>Column</w:t>
+      </w:r>
+      <w:proofErr w:type="spellEnd"/>
+      <w:r>
+        <w:t xml:space="preserve"> isimleri olarak düşünülebilir. Verileri tutan başlık olarak özetleyebiliriz.</w:t>
+      </w:r>
+    </w:p>
+    <w:p>
+      <w:proofErr w:type="spellStart"/>
+      <w:r>
+        <w:t>Rename</w:t>
+      </w:r>
+      <w:proofErr w:type="spellEnd"/>
+      <w:r>
+        <w:t xml:space="preserve">= bir </w:t>
+      </w:r>
+      <w:proofErr w:type="spellStart"/>
+      <w:r>
+        <w:t>Field’ı</w:t>
+      </w:r>
+      <w:proofErr w:type="spellEnd"/>
+      <w:r>
+        <w:t xml:space="preserve"> yeniden isimlendirmek için</w:t>
+      </w:r>
+    </w:p>
+    <w:p>
+      <w:proofErr w:type="spellStart"/>
+      <w:proofErr w:type="gramStart"/>
+      <w:r>
+        <w:t>regEX</w:t>
+      </w:r>
+      <w:proofErr w:type="spellEnd"/>
+      <w:proofErr w:type="gramEnd"/>
+      <w:r>
+        <w:t xml:space="preserve">: </w:t>
+      </w:r>
+      <w:proofErr w:type="spellStart"/>
+      <w:r>
+        <w:t>Splunkta</w:t>
+      </w:r>
+      <w:proofErr w:type="spellEnd"/>
+      <w:r>
+        <w:t xml:space="preserve"> Regülasyon veri yönetim modellerini kullanmanızı sağlar. </w:t>
+      </w:r>
+      <w:proofErr w:type="gramStart"/>
+      <w:r>
+        <w:t>^(</w:t>
+      </w:r>
+      <w:proofErr w:type="gramEnd"/>
+      <w:r>
+        <w:t>bununla başlıyorsa), /s (boşluk ifadeleri) gibi ifadeleri barındırır.</w:t>
+      </w:r>
+    </w:p>
+    <w:p>
+      <w:proofErr w:type="spellStart"/>
+      <w:proofErr w:type="gramStart"/>
+      <w:r>
+        <w:t>İsnull</w:t>
+      </w:r>
+      <w:proofErr w:type="spellEnd"/>
+      <w:r>
+        <w:t>(</w:t>
+      </w:r>
+      <w:proofErr w:type="gramEnd"/>
+      <w:r>
+        <w:t>): eğer hücre boşsa</w:t>
+      </w:r>
+    </w:p>
+    <w:p>
+      <w:proofErr w:type="spellStart"/>
+      <w:proofErr w:type="gramStart"/>
+      <w:r>
+        <w:t>Mvindex</w:t>
+      </w:r>
+      <w:proofErr w:type="spellEnd"/>
+      <w:r>
+        <w:t>(</w:t>
+      </w:r>
+      <w:proofErr w:type="gramEnd"/>
+      <w:r>
+        <w:t>): hücredeki verinin değeri üzerinde gezin. Eğer veri TEXT tipinde ise bu değer her bir kelime olur.</w:t>
+      </w:r>
+    </w:p>
+    <w:p>
+      <w:proofErr w:type="spellStart"/>
+      <w:proofErr w:type="gramStart"/>
+      <w:r>
+        <w:t>Split</w:t>
+      </w:r>
+      <w:proofErr w:type="spellEnd"/>
+      <w:r>
+        <w:t>(</w:t>
+      </w:r>
+      <w:proofErr w:type="gramEnd"/>
+      <w:r>
+        <w:t xml:space="preserve">): </w:t>
+      </w:r>
+      <w:proofErr w:type="spellStart"/>
+      <w:r>
+        <w:t>Seperatörden</w:t>
+      </w:r>
+      <w:proofErr w:type="spellEnd"/>
+      <w:r>
+        <w:t xml:space="preserve"> sonra iki farklı parçaya ayır.</w:t>
+      </w:r>
+    </w:p>
+    <w:p>
+      <w:proofErr w:type="spellStart"/>
+      <w:proofErr w:type="gramStart"/>
+      <w:r>
+        <w:t>Trim</w:t>
+      </w:r>
+      <w:proofErr w:type="spellEnd"/>
+      <w:r>
+        <w:t>(</w:t>
+      </w:r>
+      <w:proofErr w:type="gramEnd"/>
+      <w:r>
+        <w:t>): özel bir kelimeden sonra verinin diğer kısmını sil.</w:t>
+      </w:r>
+    </w:p>
+    <w:p>
+      <w:proofErr w:type="spellStart"/>
+      <w:proofErr w:type="gramStart"/>
+      <w:r>
+        <w:t>Lower</w:t>
+      </w:r>
+      <w:proofErr w:type="spellEnd"/>
+      <w:r>
+        <w:t>(</w:t>
+      </w:r>
+      <w:proofErr w:type="gramEnd"/>
+      <w:r>
+        <w:t>): verileri küçük harf yap.</w:t>
+      </w:r>
+    </w:p>
+    <w:p>
+      <w:proofErr w:type="gramStart"/>
+      <w:r>
+        <w:t>Case(</w:t>
+      </w:r>
+      <w:proofErr w:type="gramEnd"/>
+      <w:r>
+        <w:t xml:space="preserve">): verilerin büyük </w:t>
+      </w:r>
+      <w:proofErr w:type="gramStart"/>
+      <w:r>
+        <w:t>yada</w:t>
+      </w:r>
+      <w:proofErr w:type="gramEnd"/>
+      <w:r>
+        <w:t xml:space="preserve"> küçük harf barındırmalarını önemseme.</w:t>
+      </w:r>
+    </w:p>
+    <w:p>
+      <w:proofErr w:type="spellStart"/>
+      <w:proofErr w:type="gramStart"/>
+      <w:r>
+        <w:t>Like</w:t>
+      </w:r>
+      <w:proofErr w:type="spellEnd"/>
+      <w:r>
+        <w:t>(</w:t>
+      </w:r>
+      <w:proofErr w:type="gramEnd"/>
+      <w:r>
+        <w:t xml:space="preserve">): SQL’deki </w:t>
+      </w:r>
+      <w:proofErr w:type="spellStart"/>
+      <w:r>
+        <w:t>Like</w:t>
+      </w:r>
+      <w:proofErr w:type="spellEnd"/>
+      <w:r>
+        <w:t xml:space="preserve"> ile aynıdır (Şu harf ile başlayan veriler </w:t>
+      </w:r>
+      <w:proofErr w:type="spellStart"/>
+      <w:r>
+        <w:t>vb</w:t>
+      </w:r>
+      <w:proofErr w:type="spellEnd"/>
+      <w:r>
+        <w:t>). %’</w:t>
+      </w:r>
+      <w:proofErr w:type="spellStart"/>
+      <w:r>
+        <w:t>ler</w:t>
+      </w:r>
+      <w:proofErr w:type="spellEnd"/>
+      <w:r>
+        <w:t xml:space="preserve"> veya </w:t>
+      </w:r>
+      <w:proofErr w:type="spellStart"/>
+      <w:r>
+        <w:t>RegEX</w:t>
+      </w:r>
+      <w:proofErr w:type="spellEnd"/>
+      <w:r>
+        <w:t xml:space="preserve"> ifadeleri ile zenginleştirilmelidir.</w:t>
+      </w:r>
+    </w:p>
+    <w:p>
+      <w:pPr>
+        <w:pBdr>
+          <w:bottom w:val="single" w:sz="6" w:space="1" w:color="auto"/>
+        </w:pBdr>
+      </w:pPr>
+      <w:proofErr w:type="spellStart"/>
+      <w:r>
+        <w:t>Table</w:t>
+      </w:r>
+      <w:proofErr w:type="spellEnd"/>
+      <w:r>
+        <w:t>: tablo haline getir</w:t>
+      </w:r>
+    </w:p>
+    <w:p>
+      <w:proofErr w:type="spellStart"/>
+      <w:proofErr w:type="gramStart"/>
+      <w:r>
+        <w:t>index</w:t>
+      </w:r>
+      <w:proofErr w:type="spellEnd"/>
+      <w:proofErr w:type="gramEnd"/>
+      <w:r>
+        <w:t>="</w:t>
+      </w:r>
+      <w:proofErr w:type="spellStart"/>
+      <w:r>
+        <w:t>dataset</w:t>
+      </w:r>
+      <w:proofErr w:type="spellEnd"/>
+      <w:r>
+        <w:t xml:space="preserve">" </w:t>
+      </w:r>
+      <w:r>
+        <w:t xml:space="preserve"># </w:t>
+      </w:r>
+      <w:proofErr w:type="spellStart"/>
+      <w:r>
+        <w:t>Dataset</w:t>
+      </w:r>
+      <w:proofErr w:type="spellEnd"/>
+      <w:r>
+        <w:t xml:space="preserve"> Ayrıştırıcısında ara</w:t>
+      </w:r>
+    </w:p>
+    <w:p>
+      <w:r>
+        <w:t xml:space="preserve">| </w:t>
+      </w:r>
+      <w:proofErr w:type="spellStart"/>
+      <w:r>
+        <w:t>foreach</w:t>
+      </w:r>
+      <w:proofErr w:type="spellEnd"/>
+      <w:r>
+        <w:t xml:space="preserve"> * [</w:t>
+      </w:r>
+      <w:proofErr w:type="spellStart"/>
+      <w:r>
+        <w:t>eval</w:t>
+      </w:r>
+      <w:proofErr w:type="spellEnd"/>
+      <w:r>
+        <w:t xml:space="preserve"> &lt;&lt;FIELD&gt;&gt; = </w:t>
+      </w:r>
+      <w:proofErr w:type="spellStart"/>
+      <w:r>
+        <w:t>replace</w:t>
+      </w:r>
+      <w:proofErr w:type="spellEnd"/>
+      <w:r>
+        <w:t xml:space="preserve">('&lt;&lt;FIELD&gt;&gt;', ":", "")] </w:t>
+      </w:r>
+      <w:r>
+        <w:t># “:” ile başlayan hücrelerden “</w:t>
+      </w:r>
+      <w:proofErr w:type="gramStart"/>
+      <w:r>
+        <w:t>:”ü</w:t>
+      </w:r>
+      <w:proofErr w:type="gramEnd"/>
+      <w:r>
+        <w:t xml:space="preserve"> temizle. (CSV Dosyasının ayrıştırılmadan gelmeyişinden dolayı ihtiyacımız var.)</w:t>
+      </w:r>
+    </w:p>
+    <w:p>
+      <w:r>
+        <w:t xml:space="preserve">| </w:t>
+      </w:r>
+      <w:proofErr w:type="spellStart"/>
+      <w:r>
+        <w:t>eval</w:t>
+      </w:r>
+      <w:proofErr w:type="spellEnd"/>
+      <w:r>
+        <w:t xml:space="preserve"> Fiyat = </w:t>
+      </w:r>
+      <w:proofErr w:type="spellStart"/>
+      <w:proofErr w:type="gramStart"/>
+      <w:r>
+        <w:t>replace</w:t>
+      </w:r>
+      <w:proofErr w:type="spellEnd"/>
+      <w:r>
+        <w:t>(</w:t>
+      </w:r>
+      <w:proofErr w:type="gramEnd"/>
+      <w:r>
+        <w:t xml:space="preserve">Fiyat, </w:t>
+      </w:r>
+      <w:proofErr w:type="gramStart"/>
+      <w:r>
+        <w:t>",.</w:t>
+      </w:r>
+      <w:proofErr w:type="gramEnd"/>
+      <w:r>
+        <w:t>*", "</w:t>
+      </w:r>
+      <w:proofErr w:type="gramStart"/>
+      <w:r>
+        <w:t xml:space="preserve">") </w:t>
+      </w:r>
+      <w:r>
+        <w:t xml:space="preserve"> Sadece</w:t>
+      </w:r>
+      <w:proofErr w:type="gramEnd"/>
+      <w:r>
+        <w:t xml:space="preserve"> Fiyat </w:t>
+      </w:r>
+      <w:proofErr w:type="spellStart"/>
+      <w:r>
+        <w:t>Field’ında</w:t>
+      </w:r>
+      <w:proofErr w:type="spellEnd"/>
+      <w:r>
+        <w:t xml:space="preserve"> “</w:t>
+      </w:r>
+      <w:proofErr w:type="gramStart"/>
+      <w:r>
+        <w:t>,”den</w:t>
+      </w:r>
+      <w:proofErr w:type="gramEnd"/>
+      <w:r>
+        <w:t xml:space="preserve"> sonrasını sil.</w:t>
       </w:r>
       <w:r>
         <w:t xml:space="preserve"> </w:t>
@@ -214,150 +694,803 @@
     </w:p>
     <w:p>
       <w:r>
-        <w:t xml:space="preserve">| rename </w:t>
-      </w:r>
-      <w:r>
-        <w:t>#bu fonkisyon: Uygunsuz isimdeki Tüm Field’lardaki verileri yeniden adlandırır.</w:t>
-      </w:r>
-    </w:p>
-    <w:p>
-      <w:r>
-        <w:t xml:space="preserve">"A____rl__k" as Agirlik, </w:t>
-      </w:r>
-    </w:p>
-    <w:p>
-      <w:r>
-        <w:t xml:space="preserve">"Ekran ____z__n__rl" as Ekran_Cozunurlugu, </w:t>
-      </w:r>
-    </w:p>
-    <w:p>
-      <w:r>
-        <w:t xml:space="preserve">"Ekran Kart__ Haf__zas" as Ekran_Karti_Hafizasi, </w:t>
-      </w:r>
-    </w:p>
-    <w:p>
-      <w:r>
-        <w:t xml:space="preserve">"Ekran Kart__ Modeli" as Ekran_Karti_Modeli, </w:t>
-      </w:r>
-    </w:p>
-    <w:p>
-      <w:r>
-        <w:t xml:space="preserve">"Ekran Kart" as Ekran_Kart, </w:t>
-      </w:r>
-    </w:p>
-    <w:p>
-      <w:r>
-        <w:t xml:space="preserve">"Ekran Boyutu" as Ekran_Boyutu, </w:t>
-      </w:r>
-    </w:p>
-    <w:p>
-      <w:r>
-        <w:t xml:space="preserve">"Ekran Kart__ Tipi" as Ekran_Karti_Tipi, </w:t>
-      </w:r>
-    </w:p>
-    <w:p>
-      <w:r>
-        <w:t xml:space="preserve">"Ekran Yenileme H__z" as Ekran_Yenileme_Hizi, </w:t>
-      </w:r>
-    </w:p>
-    <w:p>
-      <w:r>
-        <w:t xml:space="preserve">lemci as Islemci, </w:t>
-      </w:r>
-    </w:p>
-    <w:p>
-      <w:r>
-        <w:t xml:space="preserve">"lemci __ekirdek Say__s" as Islemci_Cekirdek_Sayisi, </w:t>
-      </w:r>
-    </w:p>
-    <w:p>
-      <w:r>
-        <w:t xml:space="preserve">"lemci __nbelle__i" as Islemci_Onbellegi, </w:t>
-      </w:r>
-    </w:p>
-    <w:p>
-      <w:r>
-        <w:t xml:space="preserve">"lemci H__z" as Islemci_Hizi, </w:t>
-      </w:r>
-    </w:p>
-    <w:p>
-      <w:r>
-        <w:t xml:space="preserve">"lemci Modeli" as Islemci_Modeli, </w:t>
-      </w:r>
-    </w:p>
-    <w:p>
-      <w:r>
-        <w:t xml:space="preserve">"lemci Nesli" as Islemci_Nesli, </w:t>
-      </w:r>
-    </w:p>
-    <w:p>
-      <w:r>
-        <w:t xml:space="preserve">"lemci T__r" as Islemci_Turu, </w:t>
-      </w:r>
-    </w:p>
-    <w:p>
-      <w:r>
-        <w:t xml:space="preserve">"letim Sistemi" as Isletim_Sistemi, </w:t>
-      </w:r>
-    </w:p>
-    <w:p>
-      <w:r>
-        <w:t xml:space="preserve">"Pil G__c" as Pil_Gucu, </w:t>
-      </w:r>
-    </w:p>
-    <w:p>
-      <w:r>
-        <w:t xml:space="preserve">"r__n Ad" as Urun_Ad, </w:t>
-      </w:r>
-    </w:p>
-    <w:p>
+        <w:t xml:space="preserve">| </w:t>
+      </w:r>
+      <w:proofErr w:type="spellStart"/>
+      <w:r>
+        <w:t>rename</w:t>
+      </w:r>
+      <w:proofErr w:type="spellEnd"/>
+      <w:r>
+        <w:t xml:space="preserve"> </w:t>
+      </w:r>
+      <w:r>
+        <w:t xml:space="preserve">#bu </w:t>
+      </w:r>
+      <w:proofErr w:type="spellStart"/>
+      <w:r>
+        <w:t>fonkisyon</w:t>
+      </w:r>
+      <w:proofErr w:type="spellEnd"/>
+      <w:r>
+        <w:t xml:space="preserve">: Uygunsuz isimdeki Tüm </w:t>
+      </w:r>
+      <w:proofErr w:type="spellStart"/>
+      <w:r>
+        <w:t>Field’lardaki</w:t>
+      </w:r>
+      <w:proofErr w:type="spellEnd"/>
+      <w:r>
+        <w:t xml:space="preserve"> verileri yeniden adlandırır.</w:t>
+      </w:r>
+    </w:p>
+    <w:p>
+      <w:r>
+        <w:t>"A____</w:t>
+      </w:r>
+      <w:proofErr w:type="spellStart"/>
+      <w:r>
+        <w:t>rl</w:t>
+      </w:r>
+      <w:proofErr w:type="spellEnd"/>
+      <w:r>
+        <w:t xml:space="preserve">__k" as </w:t>
+      </w:r>
+      <w:proofErr w:type="spellStart"/>
+      <w:r>
+        <w:t>Agirlik</w:t>
+      </w:r>
+      <w:proofErr w:type="spellEnd"/>
+      <w:r>
+        <w:t xml:space="preserve">, </w:t>
+      </w:r>
+    </w:p>
+    <w:p>
+      <w:r>
+        <w:t>"Ekran ____z__n__</w:t>
+      </w:r>
+      <w:proofErr w:type="spellStart"/>
+      <w:r>
+        <w:t>rl</w:t>
+      </w:r>
+      <w:proofErr w:type="spellEnd"/>
+      <w:r>
+        <w:t xml:space="preserve">" as </w:t>
+      </w:r>
+      <w:proofErr w:type="spellStart"/>
+      <w:r>
+        <w:t>Ekran_Cozunurlugu</w:t>
+      </w:r>
+      <w:proofErr w:type="spellEnd"/>
+      <w:r>
+        <w:t xml:space="preserve">, </w:t>
+      </w:r>
+    </w:p>
+    <w:p>
+      <w:r>
+        <w:t>"Ekran Kart__ Haf__</w:t>
+      </w:r>
+      <w:proofErr w:type="spellStart"/>
+      <w:r>
+        <w:t>zas</w:t>
+      </w:r>
+      <w:proofErr w:type="spellEnd"/>
+      <w:r>
+        <w:t xml:space="preserve">" as </w:t>
+      </w:r>
+      <w:proofErr w:type="spellStart"/>
+      <w:r>
+        <w:t>Ekran_Karti_Hafizasi</w:t>
+      </w:r>
+      <w:proofErr w:type="spellEnd"/>
+      <w:r>
+        <w:t xml:space="preserve">, </w:t>
+      </w:r>
+    </w:p>
+    <w:p>
+      <w:r>
+        <w:t xml:space="preserve">"Ekran Kart__ Modeli" as </w:t>
+      </w:r>
+      <w:proofErr w:type="spellStart"/>
+      <w:r>
+        <w:t>Ekran_Karti_Modeli</w:t>
+      </w:r>
+      <w:proofErr w:type="spellEnd"/>
+      <w:r>
+        <w:t xml:space="preserve">, </w:t>
+      </w:r>
+    </w:p>
+    <w:p>
+      <w:r>
+        <w:t xml:space="preserve">"Ekran Kart" as </w:t>
+      </w:r>
+      <w:proofErr w:type="spellStart"/>
+      <w:r>
+        <w:t>Ekran_Kart</w:t>
+      </w:r>
+      <w:proofErr w:type="spellEnd"/>
+      <w:r>
+        <w:t xml:space="preserve">, </w:t>
+      </w:r>
+    </w:p>
+    <w:p>
+      <w:r>
+        <w:t xml:space="preserve">"Ekran Boyutu" as </w:t>
+      </w:r>
+      <w:proofErr w:type="spellStart"/>
+      <w:r>
+        <w:t>Ekran_Boyutu</w:t>
+      </w:r>
+      <w:proofErr w:type="spellEnd"/>
+      <w:r>
+        <w:t xml:space="preserve">, </w:t>
+      </w:r>
+    </w:p>
+    <w:p>
+      <w:r>
+        <w:t xml:space="preserve">"Ekran Kart__ Tipi" as </w:t>
+      </w:r>
+      <w:proofErr w:type="spellStart"/>
+      <w:r>
+        <w:t>Ekran_Karti_Tipi</w:t>
+      </w:r>
+      <w:proofErr w:type="spellEnd"/>
+      <w:r>
+        <w:t xml:space="preserve">, </w:t>
+      </w:r>
+    </w:p>
+    <w:p>
+      <w:r>
+        <w:t xml:space="preserve">"Ekran Yenileme </w:t>
+      </w:r>
+      <w:proofErr w:type="spellStart"/>
+      <w:r>
+        <w:t>H__z</w:t>
+      </w:r>
+      <w:proofErr w:type="spellEnd"/>
+      <w:r>
+        <w:t xml:space="preserve">" as </w:t>
+      </w:r>
+      <w:proofErr w:type="spellStart"/>
+      <w:r>
+        <w:t>Ekran_Yenileme_Hizi</w:t>
+      </w:r>
+      <w:proofErr w:type="spellEnd"/>
+      <w:r>
+        <w:t xml:space="preserve">, </w:t>
+      </w:r>
+    </w:p>
+    <w:p>
+      <w:proofErr w:type="spellStart"/>
+      <w:proofErr w:type="gramStart"/>
       <w:r>
         <w:lastRenderedPageBreak/>
-        <w:t xml:space="preserve">"r__n URL" as Urun_URL, </w:t>
-      </w:r>
-    </w:p>
-    <w:p>
-      <w:r>
-        <w:t xml:space="preserve">"RAM T__r" as Ram_Turu, </w:t>
-      </w:r>
-    </w:p>
-    <w:p>
-      <w:r>
-        <w:t xml:space="preserve">"z__n__rl__k Format" as Cozunurluk_Format, </w:t>
-      </w:r>
-    </w:p>
-    <w:p>
-      <w:r>
-        <w:t xml:space="preserve">"RAM Frekans" as RAM_Frekans, </w:t>
-      </w:r>
-    </w:p>
-    <w:p>
-      <w:r>
-        <w:t xml:space="preserve">"Panel Tipi" as Panel_Tipi </w:t>
-      </w:r>
-    </w:p>
-    <w:p>
-      <w:r>
-        <w:t xml:space="preserve">| foreach * [eval &lt;&lt;FIELD&gt;&gt; = replace(&lt;&lt;FIELD&gt;&gt;, "^[\x{00A0}\s]+", "")] </w:t>
-      </w:r>
-      <w:r>
-        <w:t xml:space="preserve"># ASCII değeri ve regEX kullanarak hücrelerin başındaki gereksiz boşluğu temizle. </w:t>
-      </w:r>
-      <w:r>
-        <w:t>(CSV Dosyasının ayrıştırılmadan gelmeyişinden dolayı ihtiyacımız var.)</w:t>
-      </w:r>
-    </w:p>
-    <w:p>
-      <w:r>
-        <w:t xml:space="preserve">| eval Agirlik=lower(trim(Agirlik)) | eval Agirlik=case( like(Agirlik, "%kg"), tonumber(replace(Agirlik, "[^0-9.]", "")), like(Agirlik, "%gr"), tonumber(replace(Agirlik, "[^0-9.]", "")) / 1000, 1=1, null() ) </w:t>
-      </w:r>
-      <w:r>
-        <w:t>#Ağırlığı numeric bir değer yapabilmek için kg ve gr değerlerini sil. Gram’ı, Kilogram cinsinden yaz.</w:t>
-      </w:r>
-    </w:p>
-    <w:p>
-      <w:r>
-        <w:t xml:space="preserve">| eval Marka=mvindex(split(Urun_Ad, " "), 0) </w:t>
+        <w:t>lemci</w:t>
+      </w:r>
+      <w:proofErr w:type="spellEnd"/>
+      <w:proofErr w:type="gramEnd"/>
+      <w:r>
+        <w:t xml:space="preserve"> as </w:t>
+      </w:r>
+      <w:proofErr w:type="spellStart"/>
+      <w:r>
+        <w:t>Islemci</w:t>
+      </w:r>
+      <w:proofErr w:type="spellEnd"/>
+      <w:r>
+        <w:t xml:space="preserve">, </w:t>
+      </w:r>
+    </w:p>
+    <w:p>
+      <w:r>
+        <w:t>"</w:t>
+      </w:r>
+      <w:proofErr w:type="spellStart"/>
+      <w:r>
+        <w:t>lemci</w:t>
+      </w:r>
+      <w:proofErr w:type="spellEnd"/>
+      <w:r>
+        <w:t xml:space="preserve"> __</w:t>
+      </w:r>
+      <w:proofErr w:type="spellStart"/>
+      <w:r>
+        <w:t>ekirdek</w:t>
+      </w:r>
+      <w:proofErr w:type="spellEnd"/>
+      <w:r>
+        <w:t xml:space="preserve"> </w:t>
+      </w:r>
+      <w:proofErr w:type="spellStart"/>
+      <w:r>
+        <w:t>Say__s</w:t>
+      </w:r>
+      <w:proofErr w:type="spellEnd"/>
+      <w:r>
+        <w:t xml:space="preserve">" as </w:t>
+      </w:r>
+      <w:proofErr w:type="spellStart"/>
+      <w:r>
+        <w:t>Islemci_Cekirdek_Sayisi</w:t>
+      </w:r>
+      <w:proofErr w:type="spellEnd"/>
+      <w:r>
+        <w:t xml:space="preserve">, </w:t>
+      </w:r>
+    </w:p>
+    <w:p>
+      <w:r>
+        <w:t>"</w:t>
+      </w:r>
+      <w:proofErr w:type="spellStart"/>
+      <w:r>
+        <w:t>lemci</w:t>
+      </w:r>
+      <w:proofErr w:type="spellEnd"/>
+      <w:r>
+        <w:t xml:space="preserve"> __</w:t>
+      </w:r>
+      <w:proofErr w:type="spellStart"/>
+      <w:r>
+        <w:t>nbelle</w:t>
+      </w:r>
+      <w:proofErr w:type="spellEnd"/>
+      <w:r>
+        <w:t xml:space="preserve">__i" as </w:t>
+      </w:r>
+      <w:proofErr w:type="spellStart"/>
+      <w:r>
+        <w:t>Islemci_Onbellegi</w:t>
+      </w:r>
+      <w:proofErr w:type="spellEnd"/>
+      <w:r>
+        <w:t xml:space="preserve">, </w:t>
+      </w:r>
+    </w:p>
+    <w:p>
+      <w:r>
+        <w:t>"</w:t>
+      </w:r>
+      <w:proofErr w:type="spellStart"/>
+      <w:r>
+        <w:t>lemci</w:t>
+      </w:r>
+      <w:proofErr w:type="spellEnd"/>
+      <w:r>
+        <w:t xml:space="preserve"> </w:t>
+      </w:r>
+      <w:proofErr w:type="spellStart"/>
+      <w:r>
+        <w:t>H__z</w:t>
+      </w:r>
+      <w:proofErr w:type="spellEnd"/>
+      <w:r>
+        <w:t xml:space="preserve">" as </w:t>
+      </w:r>
+      <w:proofErr w:type="spellStart"/>
+      <w:r>
+        <w:t>Islemci_Hizi</w:t>
+      </w:r>
+      <w:proofErr w:type="spellEnd"/>
+      <w:r>
+        <w:t xml:space="preserve">, </w:t>
+      </w:r>
+    </w:p>
+    <w:p>
+      <w:r>
+        <w:t>"</w:t>
+      </w:r>
+      <w:proofErr w:type="spellStart"/>
+      <w:r>
+        <w:t>lemci</w:t>
+      </w:r>
+      <w:proofErr w:type="spellEnd"/>
+      <w:r>
+        <w:t xml:space="preserve"> Modeli" as </w:t>
+      </w:r>
+      <w:proofErr w:type="spellStart"/>
+      <w:r>
+        <w:t>Islemci_Modeli</w:t>
+      </w:r>
+      <w:proofErr w:type="spellEnd"/>
+      <w:r>
+        <w:t xml:space="preserve">, </w:t>
+      </w:r>
+    </w:p>
+    <w:p>
+      <w:r>
+        <w:t>"</w:t>
+      </w:r>
+      <w:proofErr w:type="spellStart"/>
+      <w:r>
+        <w:t>lemci</w:t>
+      </w:r>
+      <w:proofErr w:type="spellEnd"/>
+      <w:r>
+        <w:t xml:space="preserve"> Nesli" as </w:t>
+      </w:r>
+      <w:proofErr w:type="spellStart"/>
+      <w:r>
+        <w:t>Islemci_Nesli</w:t>
+      </w:r>
+      <w:proofErr w:type="spellEnd"/>
+      <w:r>
+        <w:t xml:space="preserve">, </w:t>
+      </w:r>
+    </w:p>
+    <w:p>
+      <w:r>
+        <w:t>"</w:t>
+      </w:r>
+      <w:proofErr w:type="spellStart"/>
+      <w:r>
+        <w:t>lemci</w:t>
+      </w:r>
+      <w:proofErr w:type="spellEnd"/>
+      <w:r>
+        <w:t xml:space="preserve"> </w:t>
+      </w:r>
+      <w:proofErr w:type="spellStart"/>
+      <w:r>
+        <w:t>T__r</w:t>
+      </w:r>
+      <w:proofErr w:type="spellEnd"/>
+      <w:r>
+        <w:t xml:space="preserve">" as </w:t>
+      </w:r>
+      <w:proofErr w:type="spellStart"/>
+      <w:r>
+        <w:t>Islemci_Turu</w:t>
+      </w:r>
+      <w:proofErr w:type="spellEnd"/>
+      <w:r>
+        <w:t xml:space="preserve">, </w:t>
+      </w:r>
+    </w:p>
+    <w:p>
+      <w:r>
+        <w:t>"</w:t>
+      </w:r>
+      <w:proofErr w:type="spellStart"/>
+      <w:r>
+        <w:t>letim</w:t>
+      </w:r>
+      <w:proofErr w:type="spellEnd"/>
+      <w:r>
+        <w:t xml:space="preserve"> Sistemi" as </w:t>
+      </w:r>
+      <w:proofErr w:type="spellStart"/>
+      <w:r>
+        <w:t>Isletim_Sistemi</w:t>
+      </w:r>
+      <w:proofErr w:type="spellEnd"/>
+      <w:r>
+        <w:t xml:space="preserve">, </w:t>
+      </w:r>
+    </w:p>
+    <w:p>
+      <w:r>
+        <w:t xml:space="preserve">"Pil </w:t>
+      </w:r>
+      <w:proofErr w:type="spellStart"/>
+      <w:r>
+        <w:t>G__c</w:t>
+      </w:r>
+      <w:proofErr w:type="spellEnd"/>
+      <w:r>
+        <w:t xml:space="preserve">" as </w:t>
+      </w:r>
+      <w:proofErr w:type="spellStart"/>
+      <w:r>
+        <w:t>Pil_Gucu</w:t>
+      </w:r>
+      <w:proofErr w:type="spellEnd"/>
+      <w:r>
+        <w:t xml:space="preserve">, </w:t>
+      </w:r>
+    </w:p>
+    <w:p>
+      <w:r>
+        <w:t>"</w:t>
+      </w:r>
+      <w:proofErr w:type="spellStart"/>
+      <w:r>
+        <w:t>r__n</w:t>
+      </w:r>
+      <w:proofErr w:type="spellEnd"/>
+      <w:r>
+        <w:t xml:space="preserve"> Ad" as </w:t>
+      </w:r>
+      <w:proofErr w:type="spellStart"/>
+      <w:r>
+        <w:t>Urun_Ad</w:t>
+      </w:r>
+      <w:proofErr w:type="spellEnd"/>
+      <w:r>
+        <w:t xml:space="preserve">, </w:t>
+      </w:r>
+    </w:p>
+    <w:p>
+      <w:r>
+        <w:t>"</w:t>
+      </w:r>
+      <w:proofErr w:type="spellStart"/>
+      <w:r>
+        <w:t>r__n</w:t>
+      </w:r>
+      <w:proofErr w:type="spellEnd"/>
+      <w:r>
+        <w:t xml:space="preserve"> URL" as </w:t>
+      </w:r>
+      <w:proofErr w:type="spellStart"/>
+      <w:r>
+        <w:t>Urun_URL</w:t>
+      </w:r>
+      <w:proofErr w:type="spellEnd"/>
+      <w:r>
+        <w:t xml:space="preserve">, </w:t>
+      </w:r>
+    </w:p>
+    <w:p>
+      <w:r>
+        <w:t xml:space="preserve">"RAM </w:t>
+      </w:r>
+      <w:proofErr w:type="spellStart"/>
+      <w:r>
+        <w:t>T__r</w:t>
+      </w:r>
+      <w:proofErr w:type="spellEnd"/>
+      <w:r>
+        <w:t xml:space="preserve">" as </w:t>
+      </w:r>
+      <w:proofErr w:type="spellStart"/>
+      <w:r>
+        <w:t>Ram_Turu</w:t>
+      </w:r>
+      <w:proofErr w:type="spellEnd"/>
+      <w:r>
+        <w:t xml:space="preserve">, </w:t>
+      </w:r>
+    </w:p>
+    <w:p>
+      <w:r>
+        <w:t>"z__n__</w:t>
+      </w:r>
+      <w:proofErr w:type="spellStart"/>
+      <w:r>
+        <w:t>rl</w:t>
+      </w:r>
+      <w:proofErr w:type="spellEnd"/>
+      <w:r>
+        <w:t xml:space="preserve">__k Format" as </w:t>
+      </w:r>
+      <w:proofErr w:type="spellStart"/>
+      <w:r>
+        <w:t>Cozunurluk_Format</w:t>
+      </w:r>
+      <w:proofErr w:type="spellEnd"/>
+      <w:r>
+        <w:t xml:space="preserve">, </w:t>
+      </w:r>
+    </w:p>
+    <w:p>
+      <w:r>
+        <w:t xml:space="preserve">"RAM Frekans" as </w:t>
+      </w:r>
+      <w:proofErr w:type="spellStart"/>
+      <w:r>
+        <w:t>RAM_Frekans</w:t>
+      </w:r>
+      <w:proofErr w:type="spellEnd"/>
+      <w:r>
+        <w:t xml:space="preserve">, </w:t>
+      </w:r>
+    </w:p>
+    <w:p>
+      <w:r>
+        <w:t xml:space="preserve">"Panel Tipi" as </w:t>
+      </w:r>
+      <w:proofErr w:type="spellStart"/>
+      <w:r>
+        <w:t>Panel_Tipi</w:t>
+      </w:r>
+      <w:proofErr w:type="spellEnd"/>
+      <w:r>
+        <w:t xml:space="preserve"> </w:t>
+      </w:r>
+    </w:p>
+    <w:p>
+      <w:r>
+        <w:t xml:space="preserve">| </w:t>
+      </w:r>
+      <w:proofErr w:type="spellStart"/>
+      <w:r>
+        <w:t>foreach</w:t>
+      </w:r>
+      <w:proofErr w:type="spellEnd"/>
+      <w:r>
+        <w:t xml:space="preserve"> * [</w:t>
+      </w:r>
+      <w:proofErr w:type="spellStart"/>
+      <w:r>
+        <w:t>eval</w:t>
+      </w:r>
+      <w:proofErr w:type="spellEnd"/>
+      <w:r>
+        <w:t xml:space="preserve"> &lt;&lt;FIELD&gt;&gt; = </w:t>
+      </w:r>
+      <w:proofErr w:type="spellStart"/>
+      <w:r>
+        <w:t>replace</w:t>
+      </w:r>
+      <w:proofErr w:type="spellEnd"/>
+      <w:r>
+        <w:t>(&lt;&lt;FIELD&gt;&gt;, "^[\x{00A</w:t>
+      </w:r>
+      <w:proofErr w:type="gramStart"/>
+      <w:r>
+        <w:t>0}\s]+</w:t>
+      </w:r>
+      <w:proofErr w:type="gramEnd"/>
+      <w:r>
+        <w:t xml:space="preserve">", "")] </w:t>
+      </w:r>
+      <w:r>
+        <w:t xml:space="preserve"># ASCII değeri ve </w:t>
+      </w:r>
+      <w:proofErr w:type="spellStart"/>
+      <w:r>
+        <w:t>regEX</w:t>
+      </w:r>
+      <w:proofErr w:type="spellEnd"/>
+      <w:r>
+        <w:t xml:space="preserve"> kullanarak hücrelerin başındaki gereksiz boşluğu temizle. (CSV Dosyasının ayrıştırılmadan gelmeyişinden dolayı ihtiyacımız var.)</w:t>
+      </w:r>
+    </w:p>
+    <w:p>
+      <w:r>
+        <w:t xml:space="preserve">| </w:t>
+      </w:r>
+      <w:proofErr w:type="spellStart"/>
+      <w:r>
+        <w:t>eval</w:t>
+      </w:r>
+      <w:proofErr w:type="spellEnd"/>
+      <w:r>
+        <w:t xml:space="preserve"> </w:t>
+      </w:r>
+      <w:proofErr w:type="spellStart"/>
+      <w:r>
+        <w:t>Agirlik</w:t>
+      </w:r>
+      <w:proofErr w:type="spellEnd"/>
+      <w:r>
+        <w:t>=</w:t>
+      </w:r>
+      <w:proofErr w:type="spellStart"/>
+      <w:r>
+        <w:t>lower</w:t>
+      </w:r>
+      <w:proofErr w:type="spellEnd"/>
+      <w:r>
+        <w:t>(</w:t>
+      </w:r>
+      <w:proofErr w:type="spellStart"/>
+      <w:proofErr w:type="gramStart"/>
+      <w:r>
+        <w:t>trim</w:t>
+      </w:r>
+      <w:proofErr w:type="spellEnd"/>
+      <w:r>
+        <w:t>(</w:t>
+      </w:r>
+      <w:proofErr w:type="spellStart"/>
+      <w:proofErr w:type="gramEnd"/>
+      <w:r>
+        <w:t>Agirlik</w:t>
+      </w:r>
+      <w:proofErr w:type="spellEnd"/>
+      <w:r>
+        <w:t xml:space="preserve">)) | </w:t>
+      </w:r>
+      <w:proofErr w:type="spellStart"/>
+      <w:r>
+        <w:t>eval</w:t>
+      </w:r>
+      <w:proofErr w:type="spellEnd"/>
+      <w:r>
+        <w:t xml:space="preserve"> </w:t>
+      </w:r>
+      <w:proofErr w:type="spellStart"/>
+      <w:r>
+        <w:t>Agirlik</w:t>
+      </w:r>
+      <w:proofErr w:type="spellEnd"/>
+      <w:r>
+        <w:t>=</w:t>
+      </w:r>
+      <w:proofErr w:type="spellStart"/>
+      <w:proofErr w:type="gramStart"/>
+      <w:r>
+        <w:t>case</w:t>
+      </w:r>
+      <w:proofErr w:type="spellEnd"/>
+      <w:r>
+        <w:t xml:space="preserve">( </w:t>
+      </w:r>
+      <w:proofErr w:type="spellStart"/>
+      <w:r>
+        <w:t>like</w:t>
+      </w:r>
+      <w:proofErr w:type="spellEnd"/>
+      <w:proofErr w:type="gramEnd"/>
+      <w:r>
+        <w:t>(</w:t>
+      </w:r>
+      <w:proofErr w:type="spellStart"/>
+      <w:r>
+        <w:t>Agirlik</w:t>
+      </w:r>
+      <w:proofErr w:type="spellEnd"/>
+      <w:r>
+        <w:t xml:space="preserve">, "%kg"), </w:t>
+      </w:r>
+      <w:proofErr w:type="spellStart"/>
+      <w:proofErr w:type="gramStart"/>
+      <w:r>
+        <w:t>tonumber</w:t>
+      </w:r>
+      <w:proofErr w:type="spellEnd"/>
+      <w:r>
+        <w:t>(</w:t>
+      </w:r>
+      <w:proofErr w:type="spellStart"/>
+      <w:r>
+        <w:t>replace</w:t>
+      </w:r>
+      <w:proofErr w:type="spellEnd"/>
+      <w:r>
+        <w:t>(</w:t>
+      </w:r>
+      <w:proofErr w:type="spellStart"/>
+      <w:proofErr w:type="gramEnd"/>
+      <w:r>
+        <w:t>Agirlik</w:t>
+      </w:r>
+      <w:proofErr w:type="spellEnd"/>
+      <w:r>
+        <w:t xml:space="preserve">, "[^0-9.]", "")), </w:t>
+      </w:r>
+      <w:proofErr w:type="spellStart"/>
+      <w:proofErr w:type="gramStart"/>
+      <w:r>
+        <w:t>like</w:t>
+      </w:r>
+      <w:proofErr w:type="spellEnd"/>
+      <w:r>
+        <w:t>(</w:t>
+      </w:r>
+      <w:proofErr w:type="spellStart"/>
+      <w:proofErr w:type="gramEnd"/>
+      <w:r>
+        <w:t>Agirlik</w:t>
+      </w:r>
+      <w:proofErr w:type="spellEnd"/>
+      <w:r>
+        <w:t>, "%</w:t>
+      </w:r>
+      <w:proofErr w:type="spellStart"/>
+      <w:r>
+        <w:t>gr</w:t>
+      </w:r>
+      <w:proofErr w:type="spellEnd"/>
+      <w:r>
+        <w:t xml:space="preserve">"), </w:t>
+      </w:r>
+      <w:proofErr w:type="spellStart"/>
+      <w:proofErr w:type="gramStart"/>
+      <w:r>
+        <w:t>tonumber</w:t>
+      </w:r>
+      <w:proofErr w:type="spellEnd"/>
+      <w:r>
+        <w:t>(</w:t>
+      </w:r>
+      <w:proofErr w:type="spellStart"/>
+      <w:r>
+        <w:t>replace</w:t>
+      </w:r>
+      <w:proofErr w:type="spellEnd"/>
+      <w:r>
+        <w:t>(</w:t>
+      </w:r>
+      <w:proofErr w:type="spellStart"/>
+      <w:proofErr w:type="gramEnd"/>
+      <w:r>
+        <w:t>Agirlik</w:t>
+      </w:r>
+      <w:proofErr w:type="spellEnd"/>
+      <w:r>
+        <w:t xml:space="preserve">, "[^0-9.]", "")) / 1000, 1=1, </w:t>
+      </w:r>
+      <w:proofErr w:type="spellStart"/>
+      <w:proofErr w:type="gramStart"/>
+      <w:r>
+        <w:t>null</w:t>
+      </w:r>
+      <w:proofErr w:type="spellEnd"/>
+      <w:r>
+        <w:t>() )</w:t>
+      </w:r>
+      <w:proofErr w:type="gramEnd"/>
+      <w:r>
+        <w:t xml:space="preserve"> </w:t>
+      </w:r>
+      <w:r>
+        <w:t xml:space="preserve">#Ağırlığı </w:t>
+      </w:r>
+      <w:proofErr w:type="spellStart"/>
+      <w:r>
+        <w:t>numeric</w:t>
+      </w:r>
+      <w:proofErr w:type="spellEnd"/>
+      <w:r>
+        <w:t xml:space="preserve"> bir değer yapabilmek için kg ve </w:t>
+      </w:r>
+      <w:proofErr w:type="spellStart"/>
+      <w:r>
+        <w:t>gr</w:t>
+      </w:r>
+      <w:proofErr w:type="spellEnd"/>
+      <w:r>
+        <w:t xml:space="preserve"> değerlerini sil. </w:t>
+      </w:r>
+      <w:proofErr w:type="spellStart"/>
+      <w:r>
+        <w:t>Gram’ı</w:t>
+      </w:r>
+      <w:proofErr w:type="spellEnd"/>
+      <w:r>
+        <w:t>, Kilogram cinsinden yaz.</w:t>
+      </w:r>
+    </w:p>
+    <w:p>
+      <w:r>
+        <w:t xml:space="preserve">| </w:t>
+      </w:r>
+      <w:proofErr w:type="spellStart"/>
+      <w:r>
+        <w:t>eval</w:t>
+      </w:r>
+      <w:proofErr w:type="spellEnd"/>
+      <w:r>
+        <w:t xml:space="preserve"> Marka=</w:t>
+      </w:r>
+      <w:proofErr w:type="spellStart"/>
+      <w:proofErr w:type="gramStart"/>
+      <w:r>
+        <w:t>mvindex</w:t>
+      </w:r>
+      <w:proofErr w:type="spellEnd"/>
+      <w:r>
+        <w:t>(</w:t>
+      </w:r>
+      <w:proofErr w:type="spellStart"/>
+      <w:r>
+        <w:t>split</w:t>
+      </w:r>
+      <w:proofErr w:type="spellEnd"/>
+      <w:r>
+        <w:t>(</w:t>
+      </w:r>
+      <w:proofErr w:type="spellStart"/>
+      <w:proofErr w:type="gramEnd"/>
+      <w:r>
+        <w:t>Urun_Ad</w:t>
+      </w:r>
+      <w:proofErr w:type="spellEnd"/>
+      <w:r>
+        <w:t xml:space="preserve">, " "), 0) </w:t>
       </w:r>
       <w:r>
         <w:t>#Markayı bulabilmek için Ürün Adının ilk kelimesini al</w:t>
@@ -365,30 +1498,109 @@
     </w:p>
     <w:p>
       <w:r>
-        <w:t xml:space="preserve">| eval Seri=if(isnull(Seri), mvindex(split(Urun_Ad, " "), 0)." ".mvindex(split(Urun_Ad, " "), 1), Seri) </w:t>
-      </w:r>
-      <w:r>
-        <w:t>#</w:t>
-      </w:r>
-      <w:r>
-        <w:t xml:space="preserve">Ürünün serisini </w:t>
-      </w:r>
-      <w:r>
-        <w:t xml:space="preserve">bulabilmek için Ürün Adının ilk </w:t>
-      </w:r>
-      <w:r>
-        <w:t xml:space="preserve">iki </w:t>
-      </w:r>
-      <w:r>
-        <w:t>kelimesini al</w:t>
-      </w:r>
-      <w:r>
-        <w:t>.</w:t>
-      </w:r>
-    </w:p>
-    <w:p>
-      <w:r>
-        <w:t xml:space="preserve">| table </w:t>
+        <w:t xml:space="preserve">| </w:t>
+      </w:r>
+      <w:proofErr w:type="spellStart"/>
+      <w:r>
+        <w:t>eval</w:t>
+      </w:r>
+      <w:proofErr w:type="spellEnd"/>
+      <w:r>
+        <w:t xml:space="preserve"> Seri=</w:t>
+      </w:r>
+      <w:proofErr w:type="spellStart"/>
+      <w:r>
+        <w:t>if</w:t>
+      </w:r>
+      <w:proofErr w:type="spellEnd"/>
+      <w:r>
+        <w:t>(</w:t>
+      </w:r>
+      <w:proofErr w:type="spellStart"/>
+      <w:proofErr w:type="gramStart"/>
+      <w:r>
+        <w:t>isnull</w:t>
+      </w:r>
+      <w:proofErr w:type="spellEnd"/>
+      <w:r>
+        <w:t>(</w:t>
+      </w:r>
+      <w:proofErr w:type="gramEnd"/>
+      <w:r>
+        <w:t xml:space="preserve">Seri), </w:t>
+      </w:r>
+      <w:proofErr w:type="spellStart"/>
+      <w:proofErr w:type="gramStart"/>
+      <w:r>
+        <w:t>mvindex</w:t>
+      </w:r>
+      <w:proofErr w:type="spellEnd"/>
+      <w:r>
+        <w:t>(</w:t>
+      </w:r>
+      <w:proofErr w:type="spellStart"/>
+      <w:r>
+        <w:t>split</w:t>
+      </w:r>
+      <w:proofErr w:type="spellEnd"/>
+      <w:r>
+        <w:t>(</w:t>
+      </w:r>
+      <w:proofErr w:type="spellStart"/>
+      <w:proofErr w:type="gramEnd"/>
+      <w:r>
+        <w:t>Urun_Ad</w:t>
+      </w:r>
+      <w:proofErr w:type="spellEnd"/>
+      <w:r>
+        <w:t xml:space="preserve">, " "), 0)." </w:t>
+      </w:r>
+      <w:proofErr w:type="gramStart"/>
+      <w:r>
+        <w:t>".</w:t>
+      </w:r>
+      <w:proofErr w:type="spellStart"/>
+      <w:r>
+        <w:t>mvindex</w:t>
+      </w:r>
+      <w:proofErr w:type="spellEnd"/>
+      <w:proofErr w:type="gramEnd"/>
+      <w:r>
+        <w:t>(</w:t>
+      </w:r>
+      <w:proofErr w:type="spellStart"/>
+      <w:proofErr w:type="gramStart"/>
+      <w:r>
+        <w:t>split</w:t>
+      </w:r>
+      <w:proofErr w:type="spellEnd"/>
+      <w:r>
+        <w:t>(</w:t>
+      </w:r>
+      <w:proofErr w:type="spellStart"/>
+      <w:proofErr w:type="gramEnd"/>
+      <w:r>
+        <w:t>Urun_Ad</w:t>
+      </w:r>
+      <w:proofErr w:type="spellEnd"/>
+      <w:r>
+        <w:t xml:space="preserve">, " "), 1), Seri) </w:t>
+      </w:r>
+      <w:r>
+        <w:t>#Ürünün serisini bulabilmek için Ürün Adının ilk iki kelimesini al.</w:t>
+      </w:r>
+    </w:p>
+    <w:p>
+      <w:r>
+        <w:t xml:space="preserve">| </w:t>
+      </w:r>
+      <w:proofErr w:type="spellStart"/>
+      <w:r>
+        <w:t>table</w:t>
+      </w:r>
+      <w:proofErr w:type="spellEnd"/>
+      <w:r>
+        <w:t xml:space="preserve"> </w:t>
       </w:r>
       <w:r>
         <w:t>#Bu Kod ise alttaki verilerden bir tablo taslağı oluşturmamızı sağlar.</w:t>
@@ -396,7 +1608,179 @@
     </w:p>
     <w:p>
       <w:r>
-        <w:t>"Urun_Ad", "Marka", "Seri", "Urun_URL", "SSD", "Islemci_Turu", "Islemci_Nesli", "Islemci_Modeli", "Islemci_Hizi", "Islemci_Cekirdek_Sayisi", "Ekran_Kart", "Ekran_Karti_Hafizasi", "Ekran_Karti_Modeli", "Ekran_Karti_Tipi", "RAM", "Ram_Turu", "RAM_Frekans", "Ekran_Boyutu", "Ekran_Cozunurlugu", "Cozunurluk_Format", "Panel_Tipi", "Ekran_Yenileme_Hizi", "Isletim_Sistemi", "Pil_Gucu", "Agirlik", "Fiyat"</w:t>
+        <w:t>"</w:t>
+      </w:r>
+      <w:proofErr w:type="spellStart"/>
+      <w:r>
+        <w:t>Urun_Ad</w:t>
+      </w:r>
+      <w:proofErr w:type="spellEnd"/>
+      <w:r>
+        <w:t>", "Marka", "Seri", "</w:t>
+      </w:r>
+      <w:proofErr w:type="spellStart"/>
+      <w:r>
+        <w:t>Urun_URL</w:t>
+      </w:r>
+      <w:proofErr w:type="spellEnd"/>
+      <w:r>
+        <w:t>", "SSD", "</w:t>
+      </w:r>
+      <w:proofErr w:type="spellStart"/>
+      <w:r>
+        <w:t>Islemci_Turu</w:t>
+      </w:r>
+      <w:proofErr w:type="spellEnd"/>
+      <w:r>
+        <w:t>", "</w:t>
+      </w:r>
+      <w:proofErr w:type="spellStart"/>
+      <w:r>
+        <w:t>Islemci_Nesli</w:t>
+      </w:r>
+      <w:proofErr w:type="spellEnd"/>
+      <w:r>
+        <w:t>", "</w:t>
+      </w:r>
+      <w:proofErr w:type="spellStart"/>
+      <w:r>
+        <w:t>Islemci_Modeli</w:t>
+      </w:r>
+      <w:proofErr w:type="spellEnd"/>
+      <w:r>
+        <w:t>", "</w:t>
+      </w:r>
+      <w:proofErr w:type="spellStart"/>
+      <w:r>
+        <w:t>Islemci_Hizi</w:t>
+      </w:r>
+      <w:proofErr w:type="spellEnd"/>
+      <w:r>
+        <w:t>", "</w:t>
+      </w:r>
+      <w:proofErr w:type="spellStart"/>
+      <w:r>
+        <w:t>Islemci_Cekirdek_Sayisi</w:t>
+      </w:r>
+      <w:proofErr w:type="spellEnd"/>
+      <w:r>
+        <w:t>", "</w:t>
+      </w:r>
+      <w:proofErr w:type="spellStart"/>
+      <w:r>
+        <w:t>Ekran_Kart</w:t>
+      </w:r>
+      <w:proofErr w:type="spellEnd"/>
+      <w:r>
+        <w:t>", "</w:t>
+      </w:r>
+      <w:proofErr w:type="spellStart"/>
+      <w:r>
+        <w:t>Ekran_Karti_Hafizasi</w:t>
+      </w:r>
+      <w:proofErr w:type="spellEnd"/>
+      <w:r>
+        <w:t>", "</w:t>
+      </w:r>
+      <w:proofErr w:type="spellStart"/>
+      <w:r>
+        <w:t>Ekran_Karti_Modeli</w:t>
+      </w:r>
+      <w:proofErr w:type="spellEnd"/>
+      <w:r>
+        <w:t>", "</w:t>
+      </w:r>
+      <w:proofErr w:type="spellStart"/>
+      <w:r>
+        <w:t>Ekran_Karti_Tipi</w:t>
+      </w:r>
+      <w:proofErr w:type="spellEnd"/>
+      <w:r>
+        <w:t>", "RAM", "</w:t>
+      </w:r>
+      <w:proofErr w:type="spellStart"/>
+      <w:r>
+        <w:t>Ram_Turu</w:t>
+      </w:r>
+      <w:proofErr w:type="spellEnd"/>
+      <w:r>
+        <w:t xml:space="preserve">", </w:t>
+      </w:r>
+      <w:r>
+        <w:lastRenderedPageBreak/>
+        <w:t>"</w:t>
+      </w:r>
+      <w:proofErr w:type="spellStart"/>
+      <w:r>
+        <w:t>RAM_Frekans</w:t>
+      </w:r>
+      <w:proofErr w:type="spellEnd"/>
+      <w:r>
+        <w:t>", "</w:t>
+      </w:r>
+      <w:proofErr w:type="spellStart"/>
+      <w:r>
+        <w:t>Ekran_Boyutu</w:t>
+      </w:r>
+      <w:proofErr w:type="spellEnd"/>
+      <w:r>
+        <w:t>", "</w:t>
+      </w:r>
+      <w:proofErr w:type="spellStart"/>
+      <w:r>
+        <w:t>Ekran_Cozunurlugu</w:t>
+      </w:r>
+      <w:proofErr w:type="spellEnd"/>
+      <w:r>
+        <w:t>", "</w:t>
+      </w:r>
+      <w:proofErr w:type="spellStart"/>
+      <w:r>
+        <w:t>Cozunurluk_Format</w:t>
+      </w:r>
+      <w:proofErr w:type="spellEnd"/>
+      <w:r>
+        <w:t>", "</w:t>
+      </w:r>
+      <w:proofErr w:type="spellStart"/>
+      <w:r>
+        <w:t>Panel_Tipi</w:t>
+      </w:r>
+      <w:proofErr w:type="spellEnd"/>
+      <w:r>
+        <w:t>", "</w:t>
+      </w:r>
+      <w:proofErr w:type="spellStart"/>
+      <w:r>
+        <w:t>Ekran_Yenileme_Hizi</w:t>
+      </w:r>
+      <w:proofErr w:type="spellEnd"/>
+      <w:r>
+        <w:t>", "</w:t>
+      </w:r>
+      <w:proofErr w:type="spellStart"/>
+      <w:r>
+        <w:t>Isletim_Sistemi</w:t>
+      </w:r>
+      <w:proofErr w:type="spellEnd"/>
+      <w:r>
+        <w:t>", "</w:t>
+      </w:r>
+      <w:proofErr w:type="spellStart"/>
+      <w:r>
+        <w:t>Pil_Gucu</w:t>
+      </w:r>
+      <w:proofErr w:type="spellEnd"/>
+      <w:r>
+        <w:t>", "</w:t>
+      </w:r>
+      <w:proofErr w:type="spellStart"/>
+      <w:r>
+        <w:t>Agirlik</w:t>
+      </w:r>
+      <w:proofErr w:type="spellEnd"/>
+      <w:r>
+        <w:t>", "Fiyat"</w:t>
       </w:r>
     </w:p>
     <w:p>
@@ -416,15 +1800,52 @@
         <w:pStyle w:val="ListeParagraf"/>
       </w:pPr>
       <w:r>
-        <w:t>Ana Menüden 4. Maddedeki Search’ü çalıştırdıktan sonra şu yolu takip edin.</w:t>
+        <w:t xml:space="preserve">Ana Menüden 4. Maddedeki </w:t>
+      </w:r>
+      <w:proofErr w:type="spellStart"/>
+      <w:r>
+        <w:t>Search’ü</w:t>
+      </w:r>
+      <w:proofErr w:type="spellEnd"/>
+      <w:r>
+        <w:t xml:space="preserve"> çalıştırdıktan sonra şu yolu takip edin.</w:t>
       </w:r>
     </w:p>
     <w:p>
       <w:pPr>
         <w:pStyle w:val="ListeParagraf"/>
       </w:pPr>
-      <w:r>
-        <w:t>Create View Model -&gt; Done -&gt; Tablonuza isim verin.</w:t>
+      <w:proofErr w:type="spellStart"/>
+      <w:r>
+        <w:t>Create</w:t>
+      </w:r>
+      <w:proofErr w:type="spellEnd"/>
+      <w:r>
+        <w:t xml:space="preserve"> </w:t>
+      </w:r>
+      <w:proofErr w:type="spellStart"/>
+      <w:r>
+        <w:t>View</w:t>
+      </w:r>
+      <w:proofErr w:type="spellEnd"/>
+      <w:r>
+        <w:t xml:space="preserve"> </w:t>
+      </w:r>
+      <w:proofErr w:type="gramStart"/>
+      <w:r>
+        <w:t>Model -</w:t>
+      </w:r>
+      <w:proofErr w:type="gramEnd"/>
+      <w:r>
+        <w:t xml:space="preserve">&gt; </w:t>
+      </w:r>
+      <w:proofErr w:type="gramStart"/>
+      <w:r>
+        <w:t>Done -</w:t>
+      </w:r>
+      <w:proofErr w:type="gramEnd"/>
+      <w:r>
+        <w:t>&gt; Tablonuza isim verin.</w:t>
       </w:r>
     </w:p>
     <w:p>
@@ -436,15 +1857,60 @@
         </w:numPr>
       </w:pPr>
       <w:r>
-        <w:t>Veri Tablosu oluşturduktan sonra görsel grafikler oluşturabilirsiniz bunuda DataSet Tablonuzun ekranındayken.</w:t>
+        <w:t xml:space="preserve">Veri Tablosu oluşturduktan sonra görsel grafikler oluşturabilirsiniz </w:t>
+      </w:r>
+      <w:proofErr w:type="spellStart"/>
+      <w:r>
+        <w:t>bunuda</w:t>
+      </w:r>
+      <w:proofErr w:type="spellEnd"/>
+      <w:r>
+        <w:t xml:space="preserve"> </w:t>
+      </w:r>
+      <w:proofErr w:type="spellStart"/>
+      <w:r>
+        <w:t>DataSet</w:t>
+      </w:r>
+      <w:proofErr w:type="spellEnd"/>
+      <w:r>
+        <w:t xml:space="preserve"> Tablonuzun ekranındayken.</w:t>
       </w:r>
     </w:p>
     <w:p>
       <w:pPr>
         <w:pStyle w:val="ListeParagraf"/>
       </w:pPr>
-      <w:r>
-        <w:t>Visualize with Pivot’a tıkladıktan sonra istediğiniz grafiği seçip istediğiniz Axis değerlerini seçtikten sonra tamamlayabilirsiniz.</w:t>
+      <w:proofErr w:type="spellStart"/>
+      <w:r>
+        <w:t>Visualize</w:t>
+      </w:r>
+      <w:proofErr w:type="spellEnd"/>
+      <w:r>
+        <w:t xml:space="preserve"> </w:t>
+      </w:r>
+      <w:proofErr w:type="spellStart"/>
+      <w:r>
+        <w:t>with</w:t>
+      </w:r>
+      <w:proofErr w:type="spellEnd"/>
+      <w:r>
+        <w:t xml:space="preserve"> </w:t>
+      </w:r>
+      <w:proofErr w:type="spellStart"/>
+      <w:r>
+        <w:t>Pivot’a</w:t>
+      </w:r>
+      <w:proofErr w:type="spellEnd"/>
+      <w:r>
+        <w:t xml:space="preserve"> tıkladıktan sonra istediğiniz grafiği seçip istediğiniz </w:t>
+      </w:r>
+      <w:proofErr w:type="spellStart"/>
+      <w:r>
+        <w:t>Axis</w:t>
+      </w:r>
+      <w:proofErr w:type="spellEnd"/>
+      <w:r>
+        <w:t xml:space="preserve"> değerlerini seçtikten sonra tamamlayabilirsiniz.</w:t>
       </w:r>
     </w:p>
     <w:p>
@@ -1174,6 +2640,7 @@
   <w:style w:type="character" w:default="1" w:styleId="VarsaylanParagrafYazTipi">
     <w:name w:val="Default Paragraph Font"/>
     <w:uiPriority w:val="1"/>
+    <w:semiHidden/>
     <w:unhideWhenUsed/>
   </w:style>
   <w:style w:type="table" w:default="1" w:styleId="NormalTablo">

</xml_diff>